<commit_message>
updates on research report
</commit_message>
<xml_diff>
--- a/Research Report/Research Report V2.docx
+++ b/Research Report/Research Report V2.docx
@@ -99,7 +99,42 @@
           <w:sz w:val="24"/>
           <w:szCs w:val="24"/>
         </w:rPr>
-        <w:t> Aashish Panta'26, Swarthmore College</w:t>
+        <w:t xml:space="preserve"> Aashish </w:t>
+      </w:r>
+      <w:proofErr w:type="spellStart"/>
+      <w:r>
+        <w:rPr>
+          <w:rFonts w:asciiTheme="minorHAnsi" w:eastAsiaTheme="minorHAnsi" w:hAnsiTheme="minorHAnsi" w:cstheme="minorBidi"/>
+          <w:i/>
+          <w:iCs/>
+          <w:color w:val="auto"/>
+          <w:sz w:val="24"/>
+          <w:szCs w:val="24"/>
+        </w:rPr>
+        <w:t>Panta</w:t>
+      </w:r>
+      <w:proofErr w:type="spellEnd"/>
+      <w:r>
+        <w:rPr>
+          <w:rFonts w:asciiTheme="minorHAnsi" w:eastAsiaTheme="minorHAnsi" w:hAnsiTheme="minorHAnsi" w:cstheme="minorBidi"/>
+          <w:i/>
+          <w:iCs/>
+          <w:color w:val="auto"/>
+          <w:sz w:val="24"/>
+          <w:szCs w:val="24"/>
+        </w:rPr>
+        <w:t xml:space="preserve"> ’</w:t>
+      </w:r>
+      <w:r>
+        <w:rPr>
+          <w:rFonts w:asciiTheme="minorHAnsi" w:eastAsiaTheme="minorHAnsi" w:hAnsiTheme="minorHAnsi" w:cstheme="minorBidi"/>
+          <w:i/>
+          <w:iCs/>
+          <w:color w:val="auto"/>
+          <w:sz w:val="24"/>
+          <w:szCs w:val="24"/>
+        </w:rPr>
+        <w:t>26, Swarthmore College</w:t>
       </w:r>
       <w:r>
         <w:rPr>
@@ -588,6 +623,7 @@
     <w:p>
       <w:pPr>
         <w:pStyle w:val="ListParagraph"/>
+        <w:jc w:val="center"/>
       </w:pPr>
       <w:r>
         <w:rPr>
@@ -767,7 +803,326 @@
         <w:t>Jump from 2016 to 2017:</w:t>
       </w:r>
       <w:r>
-        <w:t xml:space="preserve"> In Nepal, “Residential load shedding ended since early 2017, and there has been no industrial load shedding since early 2018.” (World Bank, 2019)</w:t>
+        <w:t xml:space="preserve"> In Nepal, “Residential load shedding ended since early 2017, and there has been no industrial load shedding since early 2018.” (World Bank, 2019</w:t>
+      </w:r>
+      <w:r>
+        <w:t>)</w:t>
+      </w:r>
+    </w:p>
+    <w:p>
+      <w:pPr>
+        <w:ind w:left="720"/>
+      </w:pPr>
+    </w:p>
+    <w:p>
+      <w:pPr>
+        <w:ind w:left="720"/>
+      </w:pPr>
+    </w:p>
+    <w:p>
+      <w:pPr>
+        <w:ind w:left="720"/>
+      </w:pPr>
+    </w:p>
+    <w:p>
+      <w:pPr>
+        <w:ind w:left="720"/>
+      </w:pPr>
+    </w:p>
+    <w:p>
+      <w:pPr>
+        <w:ind w:left="720"/>
+      </w:pPr>
+    </w:p>
+    <w:p>
+      <w:pPr>
+        <w:ind w:left="720"/>
+      </w:pPr>
+    </w:p>
+    <w:p>
+      <w:pPr>
+        <w:ind w:left="720"/>
+      </w:pPr>
+    </w:p>
+    <w:p>
+      <w:pPr>
+        <w:ind w:left="720"/>
+      </w:pPr>
+    </w:p>
+    <w:p>
+      <w:pPr>
+        <w:ind w:left="720"/>
+      </w:pPr>
+    </w:p>
+    <w:p/>
+    <w:p/>
+    <w:p/>
+    <w:p>
+      <w:pPr>
+        <w:jc w:val="center"/>
+      </w:pPr>
+      <w:r>
+        <w:rPr>
+          <w:noProof/>
+        </w:rPr>
+        <w:drawing>
+          <wp:inline distT="0" distB="0" distL="0" distR="0" wp14:anchorId="32D9C435" wp14:editId="12AB7F88">
+            <wp:extent cx="5532028" cy="3913909"/>
+            <wp:effectExtent l="0" t="0" r="5715" b="0"/>
+            <wp:docPr id="1537991510" name="Picture 8" descr="A map of the country&#10;&#10;Description automatically generated"/>
+            <wp:cNvGraphicFramePr>
+              <a:graphicFrameLocks xmlns:a="http://schemas.openxmlformats.org/drawingml/2006/main" noChangeAspect="1"/>
+            </wp:cNvGraphicFramePr>
+            <a:graphic xmlns:a="http://schemas.openxmlformats.org/drawingml/2006/main">
+              <a:graphicData uri="http://schemas.openxmlformats.org/drawingml/2006/picture">
+                <pic:pic xmlns:pic="http://schemas.openxmlformats.org/drawingml/2006/picture">
+                  <pic:nvPicPr>
+                    <pic:cNvPr id="1537991510" name="Picture 8" descr="A map of the country&#10;&#10;Description automatically generated"/>
+                    <pic:cNvPicPr/>
+                  </pic:nvPicPr>
+                  <pic:blipFill>
+                    <a:blip r:embed="rId8" cstate="print">
+                      <a:extLst>
+                        <a:ext uri="{28A0092B-C50C-407E-A947-70E740481C1C}">
+                          <a14:useLocalDpi xmlns:a14="http://schemas.microsoft.com/office/drawing/2010/main" val="0"/>
+                        </a:ext>
+                      </a:extLst>
+                    </a:blip>
+                    <a:stretch>
+                      <a:fillRect/>
+                    </a:stretch>
+                  </pic:blipFill>
+                  <pic:spPr>
+                    <a:xfrm>
+                      <a:off x="0" y="0"/>
+                      <a:ext cx="5589224" cy="3954375"/>
+                    </a:xfrm>
+                    <a:prstGeom prst="rect">
+                      <a:avLst/>
+                    </a:prstGeom>
+                  </pic:spPr>
+                </pic:pic>
+              </a:graphicData>
+            </a:graphic>
+          </wp:inline>
+        </w:drawing>
+      </w:r>
+    </w:p>
+    <w:p>
+      <w:pPr>
+        <w:jc w:val="center"/>
+        <w:rPr>
+          <w:i/>
+          <w:iCs/>
+          <w:sz w:val="22"/>
+          <w:szCs w:val="22"/>
+        </w:rPr>
+      </w:pPr>
+      <w:r>
+        <w:rPr>
+          <w:i/>
+          <w:iCs/>
+          <w:sz w:val="22"/>
+          <w:szCs w:val="22"/>
+        </w:rPr>
+        <w:t>Figure</w:t>
+      </w:r>
+      <w:r>
+        <w:rPr>
+          <w:i/>
+          <w:iCs/>
+          <w:sz w:val="22"/>
+          <w:szCs w:val="22"/>
+        </w:rPr>
+        <w:t xml:space="preserve"> 1</w:t>
+      </w:r>
+      <w:r>
+        <w:rPr>
+          <w:i/>
+          <w:iCs/>
+          <w:sz w:val="22"/>
+          <w:szCs w:val="22"/>
+        </w:rPr>
+        <w:t xml:space="preserve">: </w:t>
+      </w:r>
+      <w:r>
+        <w:rPr>
+          <w:i/>
+          <w:iCs/>
+          <w:sz w:val="22"/>
+          <w:szCs w:val="22"/>
+        </w:rPr>
+        <w:t>Line</w:t>
+      </w:r>
+      <w:r>
+        <w:rPr>
+          <w:i/>
+          <w:iCs/>
+          <w:sz w:val="22"/>
+          <w:szCs w:val="22"/>
+        </w:rPr>
+        <w:t xml:space="preserve"> </w:t>
+      </w:r>
+      <w:r>
+        <w:rPr>
+          <w:i/>
+          <w:iCs/>
+          <w:sz w:val="22"/>
+          <w:szCs w:val="22"/>
+        </w:rPr>
+        <w:t>graph</w:t>
+      </w:r>
+      <w:r>
+        <w:rPr>
+          <w:i/>
+          <w:iCs/>
+          <w:sz w:val="22"/>
+          <w:szCs w:val="22"/>
+        </w:rPr>
+        <w:t xml:space="preserve"> of </w:t>
+      </w:r>
+      <w:r>
+        <w:rPr>
+          <w:i/>
+          <w:iCs/>
+          <w:sz w:val="22"/>
+          <w:szCs w:val="22"/>
+        </w:rPr>
+        <w:t>average night light per square kilometer from 2012 to 2023</w:t>
+      </w:r>
+    </w:p>
+    <w:p>
+      <w:pPr>
+        <w:jc w:val="center"/>
+      </w:pPr>
+      <w:r>
+        <w:rPr>
+          <w:noProof/>
+        </w:rPr>
+        <w:drawing>
+          <wp:inline distT="0" distB="0" distL="0" distR="0" wp14:anchorId="06FEEDDD" wp14:editId="5EBCF90E">
+            <wp:extent cx="5313218" cy="3759102"/>
+            <wp:effectExtent l="0" t="0" r="0" b="635"/>
+            <wp:docPr id="917452951" name="Picture 9" descr="A map of nepal with different colored areas&#10;&#10;Description automatically generated"/>
+            <wp:cNvGraphicFramePr>
+              <a:graphicFrameLocks xmlns:a="http://schemas.openxmlformats.org/drawingml/2006/main" noChangeAspect="1"/>
+            </wp:cNvGraphicFramePr>
+            <a:graphic xmlns:a="http://schemas.openxmlformats.org/drawingml/2006/main">
+              <a:graphicData uri="http://schemas.openxmlformats.org/drawingml/2006/picture">
+                <pic:pic xmlns:pic="http://schemas.openxmlformats.org/drawingml/2006/picture">
+                  <pic:nvPicPr>
+                    <pic:cNvPr id="917452951" name="Picture 9" descr="A map of nepal with different colored areas&#10;&#10;Description automatically generated"/>
+                    <pic:cNvPicPr/>
+                  </pic:nvPicPr>
+                  <pic:blipFill>
+                    <a:blip r:embed="rId9" cstate="print">
+                      <a:extLst>
+                        <a:ext uri="{28A0092B-C50C-407E-A947-70E740481C1C}">
+                          <a14:useLocalDpi xmlns:a14="http://schemas.microsoft.com/office/drawing/2010/main" val="0"/>
+                        </a:ext>
+                      </a:extLst>
+                    </a:blip>
+                    <a:stretch>
+                      <a:fillRect/>
+                    </a:stretch>
+                  </pic:blipFill>
+                  <pic:spPr>
+                    <a:xfrm>
+                      <a:off x="0" y="0"/>
+                      <a:ext cx="5328154" cy="3769670"/>
+                    </a:xfrm>
+                    <a:prstGeom prst="rect">
+                      <a:avLst/>
+                    </a:prstGeom>
+                  </pic:spPr>
+                </pic:pic>
+              </a:graphicData>
+            </a:graphic>
+          </wp:inline>
+        </w:drawing>
+      </w:r>
+    </w:p>
+    <w:p>
+      <w:pPr>
+        <w:jc w:val="center"/>
+        <w:rPr>
+          <w:i/>
+          <w:iCs/>
+          <w:sz w:val="22"/>
+          <w:szCs w:val="22"/>
+        </w:rPr>
+      </w:pPr>
+      <w:r>
+        <w:rPr>
+          <w:i/>
+          <w:iCs/>
+          <w:sz w:val="22"/>
+          <w:szCs w:val="22"/>
+        </w:rPr>
+        <w:t>Figure</w:t>
+      </w:r>
+      <w:r>
+        <w:rPr>
+          <w:i/>
+          <w:iCs/>
+          <w:sz w:val="22"/>
+          <w:szCs w:val="22"/>
+        </w:rPr>
+        <w:t xml:space="preserve"> 1</w:t>
+      </w:r>
+      <w:r>
+        <w:rPr>
+          <w:i/>
+          <w:iCs/>
+          <w:sz w:val="22"/>
+          <w:szCs w:val="22"/>
+        </w:rPr>
+        <w:t xml:space="preserve">: </w:t>
+      </w:r>
+      <w:r>
+        <w:rPr>
+          <w:i/>
+          <w:iCs/>
+          <w:sz w:val="22"/>
+          <w:szCs w:val="22"/>
+        </w:rPr>
+        <w:t>Line</w:t>
+      </w:r>
+      <w:r>
+        <w:rPr>
+          <w:i/>
+          <w:iCs/>
+          <w:sz w:val="22"/>
+          <w:szCs w:val="22"/>
+        </w:rPr>
+        <w:t xml:space="preserve"> </w:t>
+      </w:r>
+      <w:r>
+        <w:rPr>
+          <w:i/>
+          <w:iCs/>
+          <w:sz w:val="22"/>
+          <w:szCs w:val="22"/>
+        </w:rPr>
+        <w:t>graph</w:t>
+      </w:r>
+      <w:r>
+        <w:rPr>
+          <w:i/>
+          <w:iCs/>
+          <w:sz w:val="22"/>
+          <w:szCs w:val="22"/>
+        </w:rPr>
+        <w:t xml:space="preserve"> of </w:t>
+      </w:r>
+      <w:r>
+        <w:rPr>
+          <w:i/>
+          <w:iCs/>
+          <w:sz w:val="22"/>
+          <w:szCs w:val="22"/>
+        </w:rPr>
+        <w:t>average night light per square kilometer from 2012 to 2023</w:t>
       </w:r>
     </w:p>
     <w:p>
@@ -792,7 +1147,7 @@
                     <pic:cNvPicPr/>
                   </pic:nvPicPr>
                   <pic:blipFill rotWithShape="1">
-                    <a:blip r:embed="rId8" cstate="print">
+                    <a:blip r:embed="rId10" cstate="print">
                       <a:extLst>
                         <a:ext uri="{28A0092B-C50C-407E-A947-70E740481C1C}">
                           <a14:useLocalDpi xmlns:a14="http://schemas.microsoft.com/office/drawing/2010/main" val="0"/>
@@ -929,7 +1284,7 @@
                     <pic:cNvPicPr/>
                   </pic:nvPicPr>
                   <pic:blipFill>
-                    <a:blip r:embed="rId9" cstate="print">
+                    <a:blip r:embed="rId11" cstate="print">
                       <a:extLst>
                         <a:ext uri="{28A0092B-C50C-407E-A947-70E740481C1C}">
                           <a14:useLocalDpi xmlns:a14="http://schemas.microsoft.com/office/drawing/2010/main" val="0"/>
@@ -2044,7 +2399,7 @@
                     <pic:cNvPicPr/>
                   </pic:nvPicPr>
                   <pic:blipFill>
-                    <a:blip r:embed="rId10" cstate="print">
+                    <a:blip r:embed="rId12" cstate="print">
                       <a:extLst>
                         <a:ext uri="{28A0092B-C50C-407E-A947-70E740481C1C}">
                           <a14:useLocalDpi xmlns:a14="http://schemas.microsoft.com/office/drawing/2010/main" val="0"/>
@@ -2169,7 +2524,7 @@
                     <pic:cNvPicPr/>
                   </pic:nvPicPr>
                   <pic:blipFill>
-                    <a:blip r:embed="rId11" cstate="print">
+                    <a:blip r:embed="rId13" cstate="print">
                       <a:extLst>
                         <a:ext uri="{28A0092B-C50C-407E-A947-70E740481C1C}">
                           <a14:useLocalDpi xmlns:a14="http://schemas.microsoft.com/office/drawing/2010/main" val="0"/>
@@ -2363,7 +2718,7 @@
                     <pic:cNvPicPr/>
                   </pic:nvPicPr>
                   <pic:blipFill>
-                    <a:blip r:embed="rId12">
+                    <a:blip r:embed="rId14">
                       <a:extLst>
                         <a:ext uri="{28A0092B-C50C-407E-A947-70E740481C1C}">
                           <a14:useLocalDpi xmlns:a14="http://schemas.microsoft.com/office/drawing/2010/main" val="0"/>
@@ -2586,7 +2941,7 @@
                     <pic:cNvPicPr/>
                   </pic:nvPicPr>
                   <pic:blipFill>
-                    <a:blip r:embed="rId13" cstate="print">
+                    <a:blip r:embed="rId15" cstate="print">
                       <a:extLst>
                         <a:ext uri="{28A0092B-C50C-407E-A947-70E740481C1C}">
                           <a14:useLocalDpi xmlns:a14="http://schemas.microsoft.com/office/drawing/2010/main" val="0"/>
@@ -2711,7 +3066,7 @@
                     <pic:cNvPicPr/>
                   </pic:nvPicPr>
                   <pic:blipFill>
-                    <a:blip r:embed="rId14" cstate="print">
+                    <a:blip r:embed="rId16" cstate="print">
                       <a:extLst>
                         <a:ext uri="{28A0092B-C50C-407E-A947-70E740481C1C}">
                           <a14:useLocalDpi xmlns:a14="http://schemas.microsoft.com/office/drawing/2010/main" val="0"/>
@@ -2881,7 +3236,7 @@
                     <pic:cNvPicPr/>
                   </pic:nvPicPr>
                   <pic:blipFill>
-                    <a:blip r:embed="rId15" cstate="print">
+                    <a:blip r:embed="rId17" cstate="print">
                       <a:extLst>
                         <a:ext uri="{28A0092B-C50C-407E-A947-70E740481C1C}">
                           <a14:useLocalDpi xmlns:a14="http://schemas.microsoft.com/office/drawing/2010/main" val="0"/>
@@ -3041,7 +3396,7 @@
                     <pic:cNvPicPr/>
                   </pic:nvPicPr>
                   <pic:blipFill>
-                    <a:blip r:embed="rId16" cstate="print">
+                    <a:blip r:embed="rId18" cstate="print">
                       <a:extLst>
                         <a:ext uri="{28A0092B-C50C-407E-A947-70E740481C1C}">
                           <a14:useLocalDpi xmlns:a14="http://schemas.microsoft.com/office/drawing/2010/main" val="0"/>
@@ -3194,7 +3549,7 @@
                     <pic:cNvPicPr/>
                   </pic:nvPicPr>
                   <pic:blipFill>
-                    <a:blip r:embed="rId17" cstate="print">
+                    <a:blip r:embed="rId19" cstate="print">
                       <a:extLst>
                         <a:ext uri="{28A0092B-C50C-407E-A947-70E740481C1C}">
                           <a14:useLocalDpi xmlns:a14="http://schemas.microsoft.com/office/drawing/2010/main" val="0"/>
@@ -3402,7 +3757,7 @@
         </w:rPr>
         <w:t xml:space="preserve">Extracted from </w:t>
       </w:r>
-      <w:hyperlink r:id="rId18" w:history="1">
+      <w:hyperlink r:id="rId20" w:history="1">
         <w:r>
           <w:rPr>
             <w:rStyle w:val="Hyperlink"/>
@@ -3495,7 +3850,7 @@
         </w:rPr>
         <w:t xml:space="preserve">Downloaded from </w:t>
       </w:r>
-      <w:hyperlink r:id="rId19" w:history="1">
+      <w:hyperlink r:id="rId21" w:history="1">
         <w:r>
           <w:rPr>
             <w:rStyle w:val="Hyperlink"/>
@@ -3573,7 +3928,7 @@
         </w:rPr>
         <w:t xml:space="preserve">Extracted from </w:t>
       </w:r>
-      <w:hyperlink r:id="rId20" w:history="1">
+      <w:hyperlink r:id="rId22" w:history="1">
         <w:r>
           <w:rPr>
             <w:rStyle w:val="Hyperlink"/>
@@ -3644,7 +3999,7 @@
         </w:rPr>
         <w:t xml:space="preserve">Extracted from the </w:t>
       </w:r>
-      <w:hyperlink r:id="rId21" w:history="1">
+      <w:hyperlink r:id="rId23" w:history="1">
         <w:r>
           <w:rPr>
             <w:rStyle w:val="Hyperlink"/>
@@ -3767,7 +4122,7 @@
         <w:lastRenderedPageBreak/>
         <w:t xml:space="preserve">Manually constructed dataset from </w:t>
       </w:r>
-      <w:hyperlink r:id="rId22" w:history="1">
+      <w:hyperlink r:id="rId24" w:history="1">
         <w:r>
           <w:rPr>
             <w:rStyle w:val="Hyperlink"/>
@@ -3827,7 +4182,7 @@
         </w:rPr>
         <w:t xml:space="preserve">Manually constructed dataset from </w:t>
       </w:r>
-      <w:hyperlink r:id="rId23" w:history="1">
+      <w:hyperlink r:id="rId25" w:history="1">
         <w:r>
           <w:rPr>
             <w:rStyle w:val="Hyperlink"/>
@@ -3889,7 +4244,7 @@
         </w:rPr>
         <w:t xml:space="preserve">Manually constructed dataset from </w:t>
       </w:r>
-      <w:hyperlink r:id="rId24" w:history="1">
+      <w:hyperlink r:id="rId26" w:history="1">
         <w:r>
           <w:rPr>
             <w:rStyle w:val="Hyperlink"/>
@@ -3961,7 +4316,7 @@
         </w:rPr>
         <w:t xml:space="preserve">datasets of each province from </w:t>
       </w:r>
-      <w:hyperlink r:id="rId25" w:history="1">
+      <w:hyperlink r:id="rId27" w:history="1">
         <w:r>
           <w:rPr>
             <w:rStyle w:val="Hyperlink"/>
@@ -33045,7 +33400,7 @@
       <w:pPr>
         <w:pStyle w:val="ListParagraph"/>
       </w:pPr>
-      <w:hyperlink r:id="rId26" w:history="1">
+      <w:hyperlink r:id="rId28" w:history="1">
         <w:r>
           <w:rPr>
             <w:rStyle w:val="Hyperlink"/>
@@ -33055,8 +33410,8 @@
       </w:hyperlink>
     </w:p>
     <w:sectPr>
-      <w:headerReference w:type="even" r:id="rId27"/>
-      <w:headerReference w:type="default" r:id="rId28"/>
+      <w:headerReference w:type="even" r:id="rId29"/>
+      <w:headerReference w:type="default" r:id="rId30"/>
       <w:pgSz w:w="12240" w:h="15840"/>
       <w:pgMar w:top="720" w:right="720" w:bottom="720" w:left="720" w:header="720" w:footer="720" w:gutter="0"/>
       <w:cols w:space="720"/>

</xml_diff>

<commit_message>
finalized report for prof olivero
</commit_message>
<xml_diff>
--- a/Research Report/Research Report V2.docx
+++ b/Research Report/Research Report V2.docx
@@ -1269,7 +1269,7 @@
         </w:rPr>
         <w:lastRenderedPageBreak/>
         <w:drawing>
-          <wp:inline distT="0" distB="0" distL="0" distR="0" wp14:anchorId="0AEFE917" wp14:editId="6ECB6D22">
+          <wp:inline distT="0" distB="0" distL="0" distR="0" wp14:anchorId="0AEFE917" wp14:editId="56A917B7">
             <wp:extent cx="5558756" cy="3332284"/>
             <wp:effectExtent l="0" t="0" r="4445" b="0"/>
             <wp:docPr id="1904514853" name="Picture 5" descr="A graph with blue lines and dots&#10;&#10;Description automatically generated"/>
@@ -2277,10 +2277,7 @@
               <w:t>co</w:t>
             </w:r>
             <w:r>
-              <w:t>operation</w:t>
-            </w:r>
-            <w:r>
-              <w:t xml:space="preserve"> and </w:t>
+              <w:t xml:space="preserve">operation and </w:t>
             </w:r>
             <w:r>
               <w:t>c</w:t>
@@ -2384,7 +2381,7 @@
         </w:rPr>
         <w:lastRenderedPageBreak/>
         <w:drawing>
-          <wp:inline distT="0" distB="0" distL="0" distR="0" wp14:anchorId="107C787D" wp14:editId="5242FC07">
+          <wp:inline distT="0" distB="0" distL="0" distR="0" wp14:anchorId="107C787D" wp14:editId="58DAA2EC">
             <wp:extent cx="5943600" cy="3562985"/>
             <wp:effectExtent l="0" t="0" r="0" b="5715"/>
             <wp:docPr id="1960100100" name="Picture 3" descr="A graph with blue squares and numbers&#10;&#10;Description automatically generated"/>
@@ -2509,7 +2506,7 @@
           <w:szCs w:val="22"/>
         </w:rPr>
         <w:drawing>
-          <wp:inline distT="0" distB="0" distL="0" distR="0" wp14:anchorId="5BDCA63A" wp14:editId="09E5DC59">
+          <wp:inline distT="0" distB="0" distL="0" distR="0" wp14:anchorId="5BDCA63A" wp14:editId="13485467">
             <wp:extent cx="6101432" cy="3657600"/>
             <wp:effectExtent l="0" t="0" r="0" b="0"/>
             <wp:docPr id="1884864983" name="Picture 4" descr="A graph with blue dots and red lines&#10;&#10;Description automatically generated"/>
@@ -2771,16 +2768,7 @@
           <w:sz w:val="22"/>
           <w:szCs w:val="22"/>
         </w:rPr>
-        <w:t xml:space="preserve"> </w:t>
-      </w:r>
-      <w:r>
-        <w:rPr>
-          <w:i/>
-          <w:iCs/>
-          <w:sz w:val="22"/>
-          <w:szCs w:val="22"/>
-        </w:rPr>
-        <w:t>6</w:t>
+        <w:t xml:space="preserve"> 6</w:t>
       </w:r>
       <w:r>
         <w:rPr>
@@ -2843,16 +2831,7 @@
           <w:sz w:val="22"/>
           <w:szCs w:val="22"/>
         </w:rPr>
-        <w:t xml:space="preserve"> over </w:t>
-      </w:r>
-      <w:r>
-        <w:rPr>
-          <w:i/>
-          <w:iCs/>
-          <w:sz w:val="22"/>
-          <w:szCs w:val="22"/>
-        </w:rPr>
-        <w:t xml:space="preserve">average cooperation and coordination score </w:t>
+        <w:t xml:space="preserve"> over average cooperation and coordination score </w:t>
       </w:r>
       <w:r>
         <w:rPr>
@@ -2926,7 +2905,7 @@
         </w:rPr>
         <w:lastRenderedPageBreak/>
         <w:drawing>
-          <wp:inline distT="0" distB="0" distL="0" distR="0" wp14:anchorId="54E06DF7" wp14:editId="52AE75B1">
+          <wp:inline distT="0" distB="0" distL="0" distR="0" wp14:anchorId="54E06DF7" wp14:editId="2F957222">
             <wp:extent cx="5822761" cy="3490546"/>
             <wp:effectExtent l="0" t="0" r="0" b="2540"/>
             <wp:docPr id="1896175338" name="Picture 6" descr="A graph of blue squares and dots&#10;&#10;Description automatically generated"/>
@@ -3051,7 +3030,7 @@
           <w:noProof/>
         </w:rPr>
         <w:drawing>
-          <wp:inline distT="0" distB="0" distL="0" distR="0" wp14:anchorId="1AA60BFA" wp14:editId="7504C2B4">
+          <wp:inline distT="0" distB="0" distL="0" distR="0" wp14:anchorId="1AA60BFA" wp14:editId="6CEF3371">
             <wp:extent cx="5896095" cy="3534508"/>
             <wp:effectExtent l="0" t="0" r="0" b="0"/>
             <wp:docPr id="377332063" name="Picture 7" descr="A graph with blue dots and red line&#10;&#10;Description automatically generated"/>
@@ -3221,7 +3200,7 @@
           <w:noProof/>
         </w:rPr>
         <w:drawing>
-          <wp:inline distT="0" distB="0" distL="0" distR="0" wp14:anchorId="023D9817" wp14:editId="71AF816A">
+          <wp:inline distT="0" distB="0" distL="0" distR="0" wp14:anchorId="023D9817" wp14:editId="320E62C0">
             <wp:extent cx="6218767" cy="3727938"/>
             <wp:effectExtent l="0" t="0" r="4445" b="6350"/>
             <wp:docPr id="1345842432" name="Picture 10" descr="A graph with blue lines and dots&#10;&#10;Description automatically generated"/>
@@ -3381,7 +3360,7 @@
           <w:noProof/>
         </w:rPr>
         <w:drawing>
-          <wp:inline distT="0" distB="0" distL="0" distR="0" wp14:anchorId="53534E7F" wp14:editId="6DA86ECC">
+          <wp:inline distT="0" distB="0" distL="0" distR="0" wp14:anchorId="53534E7F" wp14:editId="6CDE9531">
             <wp:extent cx="5485422" cy="3288323"/>
             <wp:effectExtent l="0" t="0" r="1270" b="1270"/>
             <wp:docPr id="257923513" name="Picture 8" descr="A graph with blue squares and lines&#10;&#10;Description automatically generated"/>
@@ -3534,7 +3513,7 @@
         </w:rPr>
         <w:lastRenderedPageBreak/>
         <w:drawing>
-          <wp:inline distT="0" distB="0" distL="0" distR="0" wp14:anchorId="6F2B5E6E" wp14:editId="627CED4C">
+          <wp:inline distT="0" distB="0" distL="0" distR="0" wp14:anchorId="6F2B5E6E" wp14:editId="35A3ED97">
             <wp:extent cx="6277329" cy="3604846"/>
             <wp:effectExtent l="0" t="0" r="0" b="2540"/>
             <wp:docPr id="849379601" name="Picture 9" descr="A graph showing a number of red and green dots&#10;&#10;Description automatically generated"/>
@@ -3795,6 +3774,10 @@
           <w:ilvl w:val="0"/>
           <w:numId w:val="15"/>
         </w:numPr>
+        <w:rPr>
+          <w:i/>
+          <w:iCs/>
+        </w:rPr>
       </w:pPr>
       <w:r>
         <w:rPr>
@@ -3804,82 +3787,8 @@
         <w:t>x1</w:t>
       </w:r>
       <w:r>
-        <w:t xml:space="preserve">: average </w:t>
+        <w:t xml:space="preserve">: </w:t>
       </w:r>
-      <w:r>
-        <w:t xml:space="preserve">LISA score of 2020/21 and </w:t>
-      </w:r>
-      <w:r>
-        <w:t>20</w:t>
-      </w:r>
-      <w:r>
-        <w:t xml:space="preserve">21/22 </w:t>
-      </w:r>
-      <w:r>
-        <w:t>(In case, LISA score of 2020/21 was not available, LISA score of</w:t>
-      </w:r>
-      <w:r>
-        <w:t xml:space="preserve"> </w:t>
-      </w:r>
-      <w:r>
-        <w:t xml:space="preserve">20 21/22 </w:t>
-      </w:r>
-      <w:proofErr w:type="gramStart"/>
-      <w:r>
-        <w:t>is considered to be</w:t>
-      </w:r>
-      <w:proofErr w:type="gramEnd"/>
-      <w:r>
-        <w:t xml:space="preserve"> the average)</w:t>
-      </w:r>
-    </w:p>
-    <w:p>
-      <w:pPr>
-        <w:pStyle w:val="ListParagraph"/>
-        <w:rPr>
-          <w:sz w:val="22"/>
-          <w:szCs w:val="22"/>
-        </w:rPr>
-      </w:pPr>
-      <w:r>
-        <w:rPr>
-          <w:i/>
-          <w:iCs/>
-          <w:sz w:val="22"/>
-          <w:szCs w:val="22"/>
-        </w:rPr>
-        <w:t xml:space="preserve">Downloaded from </w:t>
-      </w:r>
-      <w:hyperlink r:id="rId21" w:history="1">
-        <w:r>
-          <w:rPr>
-            <w:rStyle w:val="Hyperlink"/>
-            <w:i/>
-            <w:iCs/>
-            <w:sz w:val="22"/>
-            <w:szCs w:val="22"/>
-          </w:rPr>
-          <w:t>LISA website</w:t>
-        </w:r>
-      </w:hyperlink>
-      <w:r>
-        <w:rPr>
-          <w:i/>
-          <w:iCs/>
-          <w:sz w:val="22"/>
-          <w:szCs w:val="22"/>
-        </w:rPr>
-        <w:t xml:space="preserve"> of the government of Nepal</w:t>
-      </w:r>
-    </w:p>
-    <w:p>
-      <w:pPr>
-        <w:pStyle w:val="ListParagraph"/>
-        <w:rPr>
-          <w:i/>
-          <w:iCs/>
-        </w:rPr>
-      </w:pPr>
     </w:p>
     <w:p>
       <w:pPr>
@@ -3928,7 +3837,7 @@
         </w:rPr>
         <w:t xml:space="preserve">Extracted from </w:t>
       </w:r>
-      <w:hyperlink r:id="rId22" w:history="1">
+      <w:hyperlink r:id="rId21" w:history="1">
         <w:r>
           <w:rPr>
             <w:rStyle w:val="Hyperlink"/>
@@ -3999,7 +3908,7 @@
         </w:rPr>
         <w:t xml:space="preserve">Extracted from the </w:t>
       </w:r>
-      <w:hyperlink r:id="rId23" w:history="1">
+      <w:hyperlink r:id="rId22" w:history="1">
         <w:r>
           <w:rPr>
             <w:rStyle w:val="Hyperlink"/>
@@ -4119,10 +4028,9 @@
           <w:sz w:val="22"/>
           <w:szCs w:val="22"/>
         </w:rPr>
-        <w:lastRenderedPageBreak/>
         <w:t xml:space="preserve">Manually constructed dataset from </w:t>
       </w:r>
-      <w:hyperlink r:id="rId24" w:history="1">
+      <w:hyperlink r:id="rId23" w:history="1">
         <w:r>
           <w:rPr>
             <w:rStyle w:val="Hyperlink"/>
@@ -4162,6 +4070,7 @@
           <w:b/>
           <w:bCs/>
         </w:rPr>
+        <w:lastRenderedPageBreak/>
         <w:t>x6</w:t>
       </w:r>
       <w:r>
@@ -4182,7 +4091,7 @@
         </w:rPr>
         <w:t xml:space="preserve">Manually constructed dataset from </w:t>
       </w:r>
-      <w:hyperlink r:id="rId25" w:history="1">
+      <w:hyperlink r:id="rId24" w:history="1">
         <w:r>
           <w:rPr>
             <w:rStyle w:val="Hyperlink"/>
@@ -4244,7 +4153,7 @@
         </w:rPr>
         <w:t xml:space="preserve">Manually constructed dataset from </w:t>
       </w:r>
-      <w:hyperlink r:id="rId26" w:history="1">
+      <w:hyperlink r:id="rId25" w:history="1">
         <w:r>
           <w:rPr>
             <w:rStyle w:val="Hyperlink"/>
@@ -4316,7 +4225,7 @@
         </w:rPr>
         <w:t xml:space="preserve">datasets of each province from </w:t>
       </w:r>
-      <w:hyperlink r:id="rId27" w:history="1">
+      <w:hyperlink r:id="rId26" w:history="1">
         <w:r>
           <w:rPr>
             <w:rStyle w:val="Hyperlink"/>
@@ -4377,12 +4286,6 @@
         <w:gridCol w:w="1008"/>
       </w:tblGrid>
       <w:tr>
-        <w:tblPrEx>
-          <w:tblCellMar>
-            <w:top w:w="0" w:type="dxa"/>
-            <w:bottom w:w="0" w:type="dxa"/>
-          </w:tblCellMar>
-        </w:tblPrEx>
         <w:trPr>
           <w:jc w:val="center"/>
         </w:trPr>
@@ -4702,12 +4605,6 @@
         </w:tc>
       </w:tr>
       <w:tr>
-        <w:tblPrEx>
-          <w:tblCellMar>
-            <w:top w:w="0" w:type="dxa"/>
-            <w:bottom w:w="0" w:type="dxa"/>
-          </w:tblCellMar>
-        </w:tblPrEx>
         <w:trPr>
           <w:jc w:val="center"/>
         </w:trPr>
@@ -5052,12 +4949,6 @@
         </w:tc>
       </w:tr>
       <w:tr>
-        <w:tblPrEx>
-          <w:tblCellMar>
-            <w:top w:w="0" w:type="dxa"/>
-            <w:bottom w:w="0" w:type="dxa"/>
-          </w:tblCellMar>
-        </w:tblPrEx>
         <w:trPr>
           <w:jc w:val="center"/>
         </w:trPr>
@@ -5305,12 +5196,6 @@
         </w:tc>
       </w:tr>
       <w:tr>
-        <w:tblPrEx>
-          <w:tblCellMar>
-            <w:top w:w="0" w:type="dxa"/>
-            <w:bottom w:w="0" w:type="dxa"/>
-          </w:tblCellMar>
-        </w:tblPrEx>
         <w:trPr>
           <w:jc w:val="center"/>
         </w:trPr>
@@ -5641,12 +5526,6 @@
         </w:tc>
       </w:tr>
       <w:tr>
-        <w:tblPrEx>
-          <w:tblCellMar>
-            <w:top w:w="0" w:type="dxa"/>
-            <w:bottom w:w="0" w:type="dxa"/>
-          </w:tblCellMar>
-        </w:tblPrEx>
         <w:trPr>
           <w:jc w:val="center"/>
         </w:trPr>
@@ -5966,12 +5845,6 @@
         </w:tc>
       </w:tr>
       <w:tr>
-        <w:tblPrEx>
-          <w:tblCellMar>
-            <w:top w:w="0" w:type="dxa"/>
-            <w:bottom w:w="0" w:type="dxa"/>
-          </w:tblCellMar>
-        </w:tblPrEx>
         <w:trPr>
           <w:jc w:val="center"/>
         </w:trPr>
@@ -6293,12 +6166,6 @@
         </w:tc>
       </w:tr>
       <w:tr>
-        <w:tblPrEx>
-          <w:tblCellMar>
-            <w:top w:w="0" w:type="dxa"/>
-            <w:bottom w:w="0" w:type="dxa"/>
-          </w:tblCellMar>
-        </w:tblPrEx>
         <w:trPr>
           <w:jc w:val="center"/>
         </w:trPr>
@@ -6609,12 +6476,6 @@
         </w:tc>
       </w:tr>
       <w:tr>
-        <w:tblPrEx>
-          <w:tblCellMar>
-            <w:top w:w="0" w:type="dxa"/>
-            <w:bottom w:w="0" w:type="dxa"/>
-          </w:tblCellMar>
-        </w:tblPrEx>
         <w:trPr>
           <w:jc w:val="center"/>
         </w:trPr>
@@ -6927,12 +6788,6 @@
         </w:tc>
       </w:tr>
       <w:tr>
-        <w:tblPrEx>
-          <w:tblCellMar>
-            <w:top w:w="0" w:type="dxa"/>
-            <w:bottom w:w="0" w:type="dxa"/>
-          </w:tblCellMar>
-        </w:tblPrEx>
         <w:trPr>
           <w:jc w:val="center"/>
         </w:trPr>
@@ -7234,12 +7089,6 @@
         </w:tc>
       </w:tr>
       <w:tr>
-        <w:tblPrEx>
-          <w:tblCellMar>
-            <w:top w:w="0" w:type="dxa"/>
-            <w:bottom w:w="0" w:type="dxa"/>
-          </w:tblCellMar>
-        </w:tblPrEx>
         <w:trPr>
           <w:jc w:val="center"/>
         </w:trPr>
@@ -7534,12 +7383,6 @@
         </w:tc>
       </w:tr>
       <w:tr>
-        <w:tblPrEx>
-          <w:tblCellMar>
-            <w:top w:w="0" w:type="dxa"/>
-            <w:bottom w:w="0" w:type="dxa"/>
-          </w:tblCellMar>
-        </w:tblPrEx>
         <w:trPr>
           <w:jc w:val="center"/>
         </w:trPr>
@@ -7823,12 +7666,6 @@
         </w:tc>
       </w:tr>
       <w:tr>
-        <w:tblPrEx>
-          <w:tblCellMar>
-            <w:top w:w="0" w:type="dxa"/>
-            <w:bottom w:w="0" w:type="dxa"/>
-          </w:tblCellMar>
-        </w:tblPrEx>
         <w:trPr>
           <w:jc w:val="center"/>
         </w:trPr>
@@ -8114,12 +7951,6 @@
         </w:tc>
       </w:tr>
       <w:tr>
-        <w:tblPrEx>
-          <w:tblCellMar>
-            <w:top w:w="0" w:type="dxa"/>
-            <w:bottom w:w="0" w:type="dxa"/>
-          </w:tblCellMar>
-        </w:tblPrEx>
         <w:trPr>
           <w:jc w:val="center"/>
         </w:trPr>
@@ -8394,12 +8225,6 @@
         </w:tc>
       </w:tr>
       <w:tr>
-        <w:tblPrEx>
-          <w:tblCellMar>
-            <w:top w:w="0" w:type="dxa"/>
-            <w:bottom w:w="0" w:type="dxa"/>
-          </w:tblCellMar>
-        </w:tblPrEx>
         <w:trPr>
           <w:jc w:val="center"/>
         </w:trPr>
@@ -8674,12 +8499,6 @@
         </w:tc>
       </w:tr>
       <w:tr>
-        <w:tblPrEx>
-          <w:tblCellMar>
-            <w:top w:w="0" w:type="dxa"/>
-            <w:bottom w:w="0" w:type="dxa"/>
-          </w:tblCellMar>
-        </w:tblPrEx>
         <w:trPr>
           <w:jc w:val="center"/>
         </w:trPr>
@@ -8945,12 +8764,6 @@
         </w:tc>
       </w:tr>
       <w:tr>
-        <w:tblPrEx>
-          <w:tblCellMar>
-            <w:top w:w="0" w:type="dxa"/>
-            <w:bottom w:w="0" w:type="dxa"/>
-          </w:tblCellMar>
-        </w:tblPrEx>
         <w:trPr>
           <w:jc w:val="center"/>
         </w:trPr>
@@ -9218,12 +9031,6 @@
         </w:tc>
       </w:tr>
       <w:tr>
-        <w:tblPrEx>
-          <w:tblCellMar>
-            <w:top w:w="0" w:type="dxa"/>
-            <w:bottom w:w="0" w:type="dxa"/>
-          </w:tblCellMar>
-        </w:tblPrEx>
         <w:trPr>
           <w:jc w:val="center"/>
         </w:trPr>
@@ -9480,12 +9287,6 @@
         </w:tc>
       </w:tr>
       <w:tr>
-        <w:tblPrEx>
-          <w:tblCellMar>
-            <w:top w:w="0" w:type="dxa"/>
-            <w:bottom w:w="0" w:type="dxa"/>
-          </w:tblCellMar>
-        </w:tblPrEx>
         <w:trPr>
           <w:jc w:val="center"/>
         </w:trPr>
@@ -9814,12 +9615,6 @@
         </w:tc>
       </w:tr>
       <w:tr>
-        <w:tblPrEx>
-          <w:tblCellMar>
-            <w:top w:w="0" w:type="dxa"/>
-            <w:bottom w:w="0" w:type="dxa"/>
-          </w:tblCellMar>
-        </w:tblPrEx>
         <w:trPr>
           <w:jc w:val="center"/>
         </w:trPr>
@@ -10139,12 +9934,6 @@
         </w:tc>
       </w:tr>
       <w:tr>
-        <w:tblPrEx>
-          <w:tblCellMar>
-            <w:top w:w="0" w:type="dxa"/>
-            <w:bottom w:w="0" w:type="dxa"/>
-          </w:tblCellMar>
-        </w:tblPrEx>
         <w:trPr>
           <w:jc w:val="center"/>
         </w:trPr>
@@ -10392,12 +10181,6 @@
         </w:tc>
       </w:tr>
       <w:tr>
-        <w:tblPrEx>
-          <w:tblCellMar>
-            <w:top w:w="0" w:type="dxa"/>
-            <w:bottom w:w="0" w:type="dxa"/>
-          </w:tblCellMar>
-        </w:tblPrEx>
         <w:trPr>
           <w:jc w:val="center"/>
         </w:trPr>
@@ -10730,10 +10513,6 @@
           <w:tblBorders>
             <w:bottom w:val="single" w:sz="6" w:space="0" w:color="auto"/>
           </w:tblBorders>
-          <w:tblCellMar>
-            <w:top w:w="0" w:type="dxa"/>
-            <w:bottom w:w="0" w:type="dxa"/>
-          </w:tblCellMar>
         </w:tblPrEx>
         <w:trPr>
           <w:jc w:val="center"/>
@@ -11128,7 +10907,6 @@
         </w:numPr>
       </w:pPr>
       <w:r>
-        <w:lastRenderedPageBreak/>
         <w:t>LISA Regression</w:t>
       </w:r>
     </w:p>
@@ -11158,12 +10936,6 @@
         <w:gridCol w:w="772"/>
       </w:tblGrid>
       <w:tr>
-        <w:tblPrEx>
-          <w:tblCellMar>
-            <w:top w:w="0" w:type="dxa"/>
-            <w:bottom w:w="0" w:type="dxa"/>
-          </w:tblCellMar>
-        </w:tblPrEx>
         <w:trPr>
           <w:jc w:val="center"/>
         </w:trPr>
@@ -11627,12 +11399,6 @@
         </w:tc>
       </w:tr>
       <w:tr>
-        <w:tblPrEx>
-          <w:tblCellMar>
-            <w:top w:w="0" w:type="dxa"/>
-            <w:bottom w:w="0" w:type="dxa"/>
-          </w:tblCellMar>
-        </w:tblPrEx>
         <w:trPr>
           <w:jc w:val="center"/>
         </w:trPr>
@@ -12129,12 +11895,6 @@
         </w:tc>
       </w:tr>
       <w:tr>
-        <w:tblPrEx>
-          <w:tblCellMar>
-            <w:top w:w="0" w:type="dxa"/>
-            <w:bottom w:w="0" w:type="dxa"/>
-          </w:tblCellMar>
-        </w:tblPrEx>
         <w:trPr>
           <w:jc w:val="center"/>
         </w:trPr>
@@ -12490,12 +12250,6 @@
         </w:tc>
       </w:tr>
       <w:tr>
-        <w:tblPrEx>
-          <w:tblCellMar>
-            <w:top w:w="0" w:type="dxa"/>
-            <w:bottom w:w="0" w:type="dxa"/>
-          </w:tblCellMar>
-        </w:tblPrEx>
         <w:trPr>
           <w:jc w:val="center"/>
         </w:trPr>
@@ -12970,12 +12724,6 @@
         </w:tc>
       </w:tr>
       <w:tr>
-        <w:tblPrEx>
-          <w:tblCellMar>
-            <w:top w:w="0" w:type="dxa"/>
-            <w:bottom w:w="0" w:type="dxa"/>
-          </w:tblCellMar>
-        </w:tblPrEx>
         <w:trPr>
           <w:jc w:val="center"/>
         </w:trPr>
@@ -13439,12 +13187,6 @@
         </w:tc>
       </w:tr>
       <w:tr>
-        <w:tblPrEx>
-          <w:tblCellMar>
-            <w:top w:w="0" w:type="dxa"/>
-            <w:bottom w:w="0" w:type="dxa"/>
-          </w:tblCellMar>
-        </w:tblPrEx>
         <w:trPr>
           <w:jc w:val="center"/>
         </w:trPr>
@@ -13910,12 +13652,6 @@
         </w:tc>
       </w:tr>
       <w:tr>
-        <w:tblPrEx>
-          <w:tblCellMar>
-            <w:top w:w="0" w:type="dxa"/>
-            <w:bottom w:w="0" w:type="dxa"/>
-          </w:tblCellMar>
-        </w:tblPrEx>
         <w:trPr>
           <w:jc w:val="center"/>
         </w:trPr>
@@ -14370,12 +14106,6 @@
         </w:tc>
       </w:tr>
       <w:tr>
-        <w:tblPrEx>
-          <w:tblCellMar>
-            <w:top w:w="0" w:type="dxa"/>
-            <w:bottom w:w="0" w:type="dxa"/>
-          </w:tblCellMar>
-        </w:tblPrEx>
         <w:trPr>
           <w:jc w:val="center"/>
         </w:trPr>
@@ -14832,12 +14562,6 @@
         </w:tc>
       </w:tr>
       <w:tr>
-        <w:tblPrEx>
-          <w:tblCellMar>
-            <w:top w:w="0" w:type="dxa"/>
-            <w:bottom w:w="0" w:type="dxa"/>
-          </w:tblCellMar>
-        </w:tblPrEx>
         <w:trPr>
           <w:jc w:val="center"/>
         </w:trPr>
@@ -15283,12 +15007,6 @@
         </w:tc>
       </w:tr>
       <w:tr>
-        <w:tblPrEx>
-          <w:tblCellMar>
-            <w:top w:w="0" w:type="dxa"/>
-            <w:bottom w:w="0" w:type="dxa"/>
-          </w:tblCellMar>
-        </w:tblPrEx>
         <w:trPr>
           <w:jc w:val="center"/>
         </w:trPr>
@@ -15736,12 +15454,6 @@
         </w:tc>
       </w:tr>
       <w:tr>
-        <w:tblPrEx>
-          <w:tblCellMar>
-            <w:top w:w="0" w:type="dxa"/>
-            <w:bottom w:w="0" w:type="dxa"/>
-          </w:tblCellMar>
-        </w:tblPrEx>
         <w:trPr>
           <w:jc w:val="center"/>
         </w:trPr>
@@ -16178,12 +15890,6 @@
         </w:tc>
       </w:tr>
       <w:tr>
-        <w:tblPrEx>
-          <w:tblCellMar>
-            <w:top w:w="0" w:type="dxa"/>
-            <w:bottom w:w="0" w:type="dxa"/>
-          </w:tblCellMar>
-        </w:tblPrEx>
         <w:trPr>
           <w:jc w:val="center"/>
         </w:trPr>
@@ -16622,12 +16328,6 @@
         </w:tc>
       </w:tr>
       <w:tr>
-        <w:tblPrEx>
-          <w:tblCellMar>
-            <w:top w:w="0" w:type="dxa"/>
-            <w:bottom w:w="0" w:type="dxa"/>
-          </w:tblCellMar>
-        </w:tblPrEx>
         <w:trPr>
           <w:jc w:val="center"/>
         </w:trPr>
@@ -17055,12 +16755,6 @@
         </w:tc>
       </w:tr>
       <w:tr>
-        <w:tblPrEx>
-          <w:tblCellMar>
-            <w:top w:w="0" w:type="dxa"/>
-            <w:bottom w:w="0" w:type="dxa"/>
-          </w:tblCellMar>
-        </w:tblPrEx>
         <w:trPr>
           <w:jc w:val="center"/>
         </w:trPr>
@@ -17490,12 +17184,6 @@
         </w:tc>
       </w:tr>
       <w:tr>
-        <w:tblPrEx>
-          <w:tblCellMar>
-            <w:top w:w="0" w:type="dxa"/>
-            <w:bottom w:w="0" w:type="dxa"/>
-          </w:tblCellMar>
-        </w:tblPrEx>
         <w:trPr>
           <w:jc w:val="center"/>
         </w:trPr>
@@ -17914,12 +17602,6 @@
         </w:tc>
       </w:tr>
       <w:tr>
-        <w:tblPrEx>
-          <w:tblCellMar>
-            <w:top w:w="0" w:type="dxa"/>
-            <w:bottom w:w="0" w:type="dxa"/>
-          </w:tblCellMar>
-        </w:tblPrEx>
         <w:trPr>
           <w:jc w:val="center"/>
         </w:trPr>
@@ -18340,12 +18022,6 @@
         </w:tc>
       </w:tr>
       <w:tr>
-        <w:tblPrEx>
-          <w:tblCellMar>
-            <w:top w:w="0" w:type="dxa"/>
-            <w:bottom w:w="0" w:type="dxa"/>
-          </w:tblCellMar>
-        </w:tblPrEx>
         <w:trPr>
           <w:jc w:val="center"/>
         </w:trPr>
@@ -18755,12 +18431,6 @@
         </w:tc>
       </w:tr>
       <w:tr>
-        <w:tblPrEx>
-          <w:tblCellMar>
-            <w:top w:w="0" w:type="dxa"/>
-            <w:bottom w:w="0" w:type="dxa"/>
-          </w:tblCellMar>
-        </w:tblPrEx>
         <w:trPr>
           <w:jc w:val="center"/>
         </w:trPr>
@@ -19172,12 +18842,6 @@
         </w:tc>
       </w:tr>
       <w:tr>
-        <w:tblPrEx>
-          <w:tblCellMar>
-            <w:top w:w="0" w:type="dxa"/>
-            <w:bottom w:w="0" w:type="dxa"/>
-          </w:tblCellMar>
-        </w:tblPrEx>
         <w:trPr>
           <w:jc w:val="center"/>
         </w:trPr>
@@ -19578,12 +19242,6 @@
         </w:tc>
       </w:tr>
       <w:tr>
-        <w:tblPrEx>
-          <w:tblCellMar>
-            <w:top w:w="0" w:type="dxa"/>
-            <w:bottom w:w="0" w:type="dxa"/>
-          </w:tblCellMar>
-        </w:tblPrEx>
         <w:trPr>
           <w:jc w:val="center"/>
         </w:trPr>
@@ -19986,12 +19644,6 @@
         </w:tc>
       </w:tr>
       <w:tr>
-        <w:tblPrEx>
-          <w:tblCellMar>
-            <w:top w:w="0" w:type="dxa"/>
-            <w:bottom w:w="0" w:type="dxa"/>
-          </w:tblCellMar>
-        </w:tblPrEx>
         <w:trPr>
           <w:jc w:val="center"/>
         </w:trPr>
@@ -20383,12 +20035,6 @@
         </w:tc>
       </w:tr>
       <w:tr>
-        <w:tblPrEx>
-          <w:tblCellMar>
-            <w:top w:w="0" w:type="dxa"/>
-            <w:bottom w:w="0" w:type="dxa"/>
-          </w:tblCellMar>
-        </w:tblPrEx>
         <w:trPr>
           <w:jc w:val="center"/>
         </w:trPr>
@@ -20782,12 +20428,6 @@
         </w:tc>
       </w:tr>
       <w:tr>
-        <w:tblPrEx>
-          <w:tblCellMar>
-            <w:top w:w="0" w:type="dxa"/>
-            <w:bottom w:w="0" w:type="dxa"/>
-          </w:tblCellMar>
-        </w:tblPrEx>
         <w:trPr>
           <w:jc w:val="center"/>
         </w:trPr>
@@ -21170,12 +20810,6 @@
         </w:tc>
       </w:tr>
       <w:tr>
-        <w:tblPrEx>
-          <w:tblCellMar>
-            <w:top w:w="0" w:type="dxa"/>
-            <w:bottom w:w="0" w:type="dxa"/>
-          </w:tblCellMar>
-        </w:tblPrEx>
         <w:trPr>
           <w:jc w:val="center"/>
         </w:trPr>
@@ -21560,12 +21194,6 @@
         </w:tc>
       </w:tr>
       <w:tr>
-        <w:tblPrEx>
-          <w:tblCellMar>
-            <w:top w:w="0" w:type="dxa"/>
-            <w:bottom w:w="0" w:type="dxa"/>
-          </w:tblCellMar>
-        </w:tblPrEx>
         <w:trPr>
           <w:jc w:val="center"/>
         </w:trPr>
@@ -21939,12 +21567,6 @@
         </w:tc>
       </w:tr>
       <w:tr>
-        <w:tblPrEx>
-          <w:tblCellMar>
-            <w:top w:w="0" w:type="dxa"/>
-            <w:bottom w:w="0" w:type="dxa"/>
-          </w:tblCellMar>
-        </w:tblPrEx>
         <w:trPr>
           <w:jc w:val="center"/>
         </w:trPr>
@@ -22320,12 +21942,6 @@
         </w:tc>
       </w:tr>
       <w:tr>
-        <w:tblPrEx>
-          <w:tblCellMar>
-            <w:top w:w="0" w:type="dxa"/>
-            <w:bottom w:w="0" w:type="dxa"/>
-          </w:tblCellMar>
-        </w:tblPrEx>
         <w:trPr>
           <w:jc w:val="center"/>
         </w:trPr>
@@ -22690,12 +22306,6 @@
         </w:tc>
       </w:tr>
       <w:tr>
-        <w:tblPrEx>
-          <w:tblCellMar>
-            <w:top w:w="0" w:type="dxa"/>
-            <w:bottom w:w="0" w:type="dxa"/>
-          </w:tblCellMar>
-        </w:tblPrEx>
         <w:trPr>
           <w:jc w:val="center"/>
         </w:trPr>
@@ -23168,12 +22778,6 @@
         </w:tc>
       </w:tr>
       <w:tr>
-        <w:tblPrEx>
-          <w:tblCellMar>
-            <w:top w:w="0" w:type="dxa"/>
-            <w:bottom w:w="0" w:type="dxa"/>
-          </w:tblCellMar>
-        </w:tblPrEx>
         <w:trPr>
           <w:jc w:val="center"/>
         </w:trPr>
@@ -23637,12 +23241,6 @@
         </w:tc>
       </w:tr>
       <w:tr>
-        <w:tblPrEx>
-          <w:tblCellMar>
-            <w:top w:w="0" w:type="dxa"/>
-            <w:bottom w:w="0" w:type="dxa"/>
-          </w:tblCellMar>
-        </w:tblPrEx>
         <w:trPr>
           <w:jc w:val="center"/>
         </w:trPr>
@@ -23998,12 +23596,6 @@
         </w:tc>
       </w:tr>
       <w:tr>
-        <w:tblPrEx>
-          <w:tblCellMar>
-            <w:top w:w="0" w:type="dxa"/>
-            <w:bottom w:w="0" w:type="dxa"/>
-          </w:tblCellMar>
-        </w:tblPrEx>
         <w:trPr>
           <w:jc w:val="center"/>
         </w:trPr>
@@ -24480,10 +24072,6 @@
           <w:tblBorders>
             <w:bottom w:val="single" w:sz="6" w:space="0" w:color="auto"/>
           </w:tblBorders>
-          <w:tblCellMar>
-            <w:top w:w="0" w:type="dxa"/>
-            <w:bottom w:w="0" w:type="dxa"/>
-          </w:tblCellMar>
         </w:tblPrEx>
         <w:trPr>
           <w:jc w:val="center"/>
@@ -25027,7 +24615,6 @@
         </w:numPr>
       </w:pPr>
       <w:r>
-        <w:lastRenderedPageBreak/>
         <w:t>Revised Regression</w:t>
       </w:r>
     </w:p>
@@ -25055,12 +24642,6 @@
         <w:gridCol w:w="989"/>
       </w:tblGrid>
       <w:tr>
-        <w:tblPrEx>
-          <w:tblCellMar>
-            <w:top w:w="0" w:type="dxa"/>
-            <w:bottom w:w="0" w:type="dxa"/>
-          </w:tblCellMar>
-        </w:tblPrEx>
         <w:trPr>
           <w:jc w:val="center"/>
         </w:trPr>
@@ -25416,12 +24997,6 @@
         </w:tc>
       </w:tr>
       <w:tr>
-        <w:tblPrEx>
-          <w:tblCellMar>
-            <w:top w:w="0" w:type="dxa"/>
-            <w:bottom w:w="0" w:type="dxa"/>
-          </w:tblCellMar>
-        </w:tblPrEx>
         <w:trPr>
           <w:jc w:val="center"/>
         </w:trPr>
@@ -25804,12 +25379,6 @@
         </w:tc>
       </w:tr>
       <w:tr>
-        <w:tblPrEx>
-          <w:tblCellMar>
-            <w:top w:w="0" w:type="dxa"/>
-            <w:bottom w:w="0" w:type="dxa"/>
-          </w:tblCellMar>
-        </w:tblPrEx>
         <w:trPr>
           <w:jc w:val="center"/>
         </w:trPr>
@@ -26084,12 +25653,6 @@
         </w:tc>
       </w:tr>
       <w:tr>
-        <w:tblPrEx>
-          <w:tblCellMar>
-            <w:top w:w="0" w:type="dxa"/>
-            <w:bottom w:w="0" w:type="dxa"/>
-          </w:tblCellMar>
-        </w:tblPrEx>
         <w:trPr>
           <w:jc w:val="center"/>
         </w:trPr>
@@ -26456,12 +26019,6 @@
         </w:tc>
       </w:tr>
       <w:tr>
-        <w:tblPrEx>
-          <w:tblCellMar>
-            <w:top w:w="0" w:type="dxa"/>
-            <w:bottom w:w="0" w:type="dxa"/>
-          </w:tblCellMar>
-        </w:tblPrEx>
         <w:trPr>
           <w:jc w:val="center"/>
         </w:trPr>
@@ -26817,12 +26374,6 @@
         </w:tc>
       </w:tr>
       <w:tr>
-        <w:tblPrEx>
-          <w:tblCellMar>
-            <w:top w:w="0" w:type="dxa"/>
-            <w:bottom w:w="0" w:type="dxa"/>
-          </w:tblCellMar>
-        </w:tblPrEx>
         <w:trPr>
           <w:jc w:val="center"/>
         </w:trPr>
@@ -27180,12 +26731,6 @@
         </w:tc>
       </w:tr>
       <w:tr>
-        <w:tblPrEx>
-          <w:tblCellMar>
-            <w:top w:w="0" w:type="dxa"/>
-            <w:bottom w:w="0" w:type="dxa"/>
-          </w:tblCellMar>
-        </w:tblPrEx>
         <w:trPr>
           <w:jc w:val="center"/>
         </w:trPr>
@@ -27532,12 +27077,6 @@
         </w:tc>
       </w:tr>
       <w:tr>
-        <w:tblPrEx>
-          <w:tblCellMar>
-            <w:top w:w="0" w:type="dxa"/>
-            <w:bottom w:w="0" w:type="dxa"/>
-          </w:tblCellMar>
-        </w:tblPrEx>
         <w:trPr>
           <w:jc w:val="center"/>
         </w:trPr>
@@ -27886,12 +27425,6 @@
         </w:tc>
       </w:tr>
       <w:tr>
-        <w:tblPrEx>
-          <w:tblCellMar>
-            <w:top w:w="0" w:type="dxa"/>
-            <w:bottom w:w="0" w:type="dxa"/>
-          </w:tblCellMar>
-        </w:tblPrEx>
         <w:trPr>
           <w:jc w:val="center"/>
         </w:trPr>
@@ -28229,12 +27762,6 @@
         </w:tc>
       </w:tr>
       <w:tr>
-        <w:tblPrEx>
-          <w:tblCellMar>
-            <w:top w:w="0" w:type="dxa"/>
-            <w:bottom w:w="0" w:type="dxa"/>
-          </w:tblCellMar>
-        </w:tblPrEx>
         <w:trPr>
           <w:jc w:val="center"/>
         </w:trPr>
@@ -28574,12 +28101,6 @@
         </w:tc>
       </w:tr>
       <w:tr>
-        <w:tblPrEx>
-          <w:tblCellMar>
-            <w:top w:w="0" w:type="dxa"/>
-            <w:bottom w:w="0" w:type="dxa"/>
-          </w:tblCellMar>
-        </w:tblPrEx>
         <w:trPr>
           <w:jc w:val="center"/>
         </w:trPr>
@@ -28908,12 +28429,6 @@
         </w:tc>
       </w:tr>
       <w:tr>
-        <w:tblPrEx>
-          <w:tblCellMar>
-            <w:top w:w="0" w:type="dxa"/>
-            <w:bottom w:w="0" w:type="dxa"/>
-          </w:tblCellMar>
-        </w:tblPrEx>
         <w:trPr>
           <w:jc w:val="center"/>
         </w:trPr>
@@ -29244,12 +28759,6 @@
         </w:tc>
       </w:tr>
       <w:tr>
-        <w:tblPrEx>
-          <w:tblCellMar>
-            <w:top w:w="0" w:type="dxa"/>
-            <w:bottom w:w="0" w:type="dxa"/>
-          </w:tblCellMar>
-        </w:tblPrEx>
         <w:trPr>
           <w:jc w:val="center"/>
         </w:trPr>
@@ -29569,12 +29078,6 @@
         </w:tc>
       </w:tr>
       <w:tr>
-        <w:tblPrEx>
-          <w:tblCellMar>
-            <w:top w:w="0" w:type="dxa"/>
-            <w:bottom w:w="0" w:type="dxa"/>
-          </w:tblCellMar>
-        </w:tblPrEx>
         <w:trPr>
           <w:jc w:val="center"/>
         </w:trPr>
@@ -29894,12 +29397,6 @@
         </w:tc>
       </w:tr>
       <w:tr>
-        <w:tblPrEx>
-          <w:tblCellMar>
-            <w:top w:w="0" w:type="dxa"/>
-            <w:bottom w:w="0" w:type="dxa"/>
-          </w:tblCellMar>
-        </w:tblPrEx>
         <w:trPr>
           <w:jc w:val="center"/>
         </w:trPr>
@@ -30210,12 +29707,6 @@
         </w:tc>
       </w:tr>
       <w:tr>
-        <w:tblPrEx>
-          <w:tblCellMar>
-            <w:top w:w="0" w:type="dxa"/>
-            <w:bottom w:w="0" w:type="dxa"/>
-          </w:tblCellMar>
-        </w:tblPrEx>
         <w:trPr>
           <w:jc w:val="center"/>
         </w:trPr>
@@ -30519,12 +30010,6 @@
         </w:tc>
       </w:tr>
       <w:tr>
-        <w:tblPrEx>
-          <w:tblCellMar>
-            <w:top w:w="0" w:type="dxa"/>
-            <w:bottom w:w="0" w:type="dxa"/>
-          </w:tblCellMar>
-        </w:tblPrEx>
         <w:trPr>
           <w:jc w:val="center"/>
         </w:trPr>
@@ -30817,12 +30302,6 @@
         </w:tc>
       </w:tr>
       <w:tr>
-        <w:tblPrEx>
-          <w:tblCellMar>
-            <w:top w:w="0" w:type="dxa"/>
-            <w:bottom w:w="0" w:type="dxa"/>
-          </w:tblCellMar>
-        </w:tblPrEx>
         <w:trPr>
           <w:jc w:val="center"/>
         </w:trPr>
@@ -31117,12 +30596,6 @@
         </w:tc>
       </w:tr>
       <w:tr>
-        <w:tblPrEx>
-          <w:tblCellMar>
-            <w:top w:w="0" w:type="dxa"/>
-            <w:bottom w:w="0" w:type="dxa"/>
-          </w:tblCellMar>
-        </w:tblPrEx>
         <w:trPr>
           <w:jc w:val="center"/>
         </w:trPr>
@@ -31406,12 +30879,6 @@
         </w:tc>
       </w:tr>
       <w:tr>
-        <w:tblPrEx>
-          <w:tblCellMar>
-            <w:top w:w="0" w:type="dxa"/>
-            <w:bottom w:w="0" w:type="dxa"/>
-          </w:tblCellMar>
-        </w:tblPrEx>
         <w:trPr>
           <w:jc w:val="center"/>
         </w:trPr>
@@ -31776,12 +31243,6 @@
         </w:tc>
       </w:tr>
       <w:tr>
-        <w:tblPrEx>
-          <w:tblCellMar>
-            <w:top w:w="0" w:type="dxa"/>
-            <w:bottom w:w="0" w:type="dxa"/>
-          </w:tblCellMar>
-        </w:tblPrEx>
         <w:trPr>
           <w:jc w:val="center"/>
         </w:trPr>
@@ -32137,12 +31598,6 @@
         </w:tc>
       </w:tr>
       <w:tr>
-        <w:tblPrEx>
-          <w:tblCellMar>
-            <w:top w:w="0" w:type="dxa"/>
-            <w:bottom w:w="0" w:type="dxa"/>
-          </w:tblCellMar>
-        </w:tblPrEx>
         <w:trPr>
           <w:jc w:val="center"/>
         </w:trPr>
@@ -32417,12 +31872,6 @@
         </w:tc>
       </w:tr>
       <w:tr>
-        <w:tblPrEx>
-          <w:tblCellMar>
-            <w:top w:w="0" w:type="dxa"/>
-            <w:bottom w:w="0" w:type="dxa"/>
-          </w:tblCellMar>
-        </w:tblPrEx>
         <w:trPr>
           <w:jc w:val="center"/>
         </w:trPr>
@@ -32791,10 +32240,6 @@
           <w:tblBorders>
             <w:bottom w:val="single" w:sz="6" w:space="0" w:color="auto"/>
           </w:tblBorders>
-          <w:tblCellMar>
-            <w:top w:w="0" w:type="dxa"/>
-            <w:bottom w:w="0" w:type="dxa"/>
-          </w:tblCellMar>
         </w:tblPrEx>
         <w:trPr>
           <w:jc w:val="center"/>
@@ -33233,7 +32678,6 @@
         <w:pStyle w:val="Heading1"/>
       </w:pPr>
       <w:r>
-        <w:lastRenderedPageBreak/>
         <w:br/>
       </w:r>
       <w:r>
@@ -33264,6 +32708,7 @@
         </w:numPr>
       </w:pPr>
       <w:r>
+        <w:lastRenderedPageBreak/>
         <w:t xml:space="preserve">Should I do further breakdown of </w:t>
       </w:r>
       <w:proofErr w:type="gramStart"/>
@@ -33400,7 +32845,7 @@
       <w:pPr>
         <w:pStyle w:val="ListParagraph"/>
       </w:pPr>
-      <w:hyperlink r:id="rId28" w:history="1">
+      <w:hyperlink r:id="rId27" w:history="1">
         <w:r>
           <w:rPr>
             <w:rStyle w:val="Hyperlink"/>
@@ -33410,8 +32855,8 @@
       </w:hyperlink>
     </w:p>
     <w:sectPr>
-      <w:headerReference w:type="even" r:id="rId29"/>
-      <w:headerReference w:type="default" r:id="rId30"/>
+      <w:headerReference w:type="even" r:id="rId28"/>
+      <w:headerReference w:type="default" r:id="rId29"/>
       <w:pgSz w:w="12240" w:h="15840"/>
       <w:pgMar w:top="720" w:right="720" w:bottom="720" w:left="720" w:header="720" w:footer="720" w:gutter="0"/>
       <w:cols w:space="720"/>
@@ -36573,6 +36018,7 @@
   <w:style w:type="character" w:default="1" w:styleId="DefaultParagraphFont">
     <w:name w:val="Default Paragraph Font"/>
     <w:uiPriority w:val="1"/>
+    <w:semiHidden/>
     <w:unhideWhenUsed/>
   </w:style>
   <w:style w:type="table" w:default="1" w:styleId="TableNormal">

</xml_diff>